<commit_message>
added two sentences for better coverage
</commit_message>
<xml_diff>
--- a/tests/data/simple-test.docx
+++ b/tests/data/simple-test.docx
@@ -13,6 +13,16 @@
     <w:p>
       <w:r>
         <w:t>Test data sentence 2.</w:t>
+      </w:r>
+    </w:p>
+    <w:p>
+      <w:r>
+        <w:t>Test sentence 3.</w:t>
+      </w:r>
+    </w:p>
+    <w:p>
+      <w:r>
+        <w:t>Test sentence 4.</w:t>
       </w:r>
     </w:p>
     <w:sectPr>

</xml_diff>